<commit_message>
End up with 3-th electrical + correted title page
</commit_message>
<xml_diff>
--- a/2 course/ElectricalEngineering/Materials/Title.docx
+++ b/2 course/ElectricalEngineering/Materials/Title.docx
@@ -98,6 +98,8 @@
         </w:rPr>
         <w:t>Лабараторна робота №1</w:t>
       </w:r>
+      <w:bookmarkStart w:id="0" w:name="_GoBack"/>
+      <w:bookmarkEnd w:id="0"/>
       <w:r>
         <w:rPr>
           <w:b/>
@@ -119,7 +121,7 @@
           <w:sz w:val="36"/>
           <w:szCs w:val="36"/>
         </w:rPr>
-        <w:t>Вииконав стуждент групи:123-17-1</w:t>
+        <w:t>Виконав студент групи:123-17-1</w:t>
       </w:r>
       <w:r>
         <w:rPr>
@@ -135,8 +137,6 @@
       <w:pPr>
         <w:contextualSpacing w:val="0"/>
       </w:pPr>
-      <w:bookmarkStart w:id="0" w:name="_GoBack"/>
-      <w:bookmarkEnd w:id="0"/>
     </w:p>
     <w:sectPr>
       <w:footerReference w:type="default" r:id="rId6"/>

</xml_diff>